<commit_message>
BY Size Type of Computer by Bhupesh Baghel
</commit_message>
<xml_diff>
--- a/BCA/UNIT-2 (2)Fy1s.docx
+++ b/BCA/UNIT-2 (2)Fy1s.docx
@@ -1565,7 +1565,6 @@
         </w:rPr>
         <w:t xml:space="preserve"> repeats a block of code a specific number of </w:t>
       </w:r>
-      <w:proofErr w:type="gramStart"/>
       <w:r>
         <w:rPr>
           <w:sz w:val="56"/>
@@ -1573,7 +1572,6 @@
         </w:rPr>
         <w:t>time</w:t>
       </w:r>
-      <w:proofErr w:type="gramEnd"/>
       <w:r>
         <w:rPr>
           <w:sz w:val="56"/>
@@ -1702,7 +1700,14 @@
           <w:sz w:val="56"/>
           <w:szCs w:val="56"/>
         </w:rPr>
-        <w:t>I;</w:t>
+        <w:t>i</w:t>
+      </w:r>
+      <w:r>
+        <w:rPr>
+          <w:sz w:val="56"/>
+          <w:szCs w:val="56"/>
+        </w:rPr>
+        <w:t>;</w:t>
       </w:r>
     </w:p>
     <w:p>
@@ -1732,23 +1737,7 @@
           <w:sz w:val="56"/>
           <w:szCs w:val="56"/>
         </w:rPr>
-        <w:t xml:space="preserve">    </w:t>
-      </w:r>
-      <w:proofErr w:type="gramStart"/>
-      <w:r>
-        <w:rPr>
-          <w:sz w:val="56"/>
-          <w:szCs w:val="56"/>
-        </w:rPr>
-        <w:t>printf(</w:t>
-      </w:r>
-      <w:proofErr w:type="gramEnd"/>
-      <w:r>
-        <w:rPr>
-          <w:sz w:val="56"/>
-          <w:szCs w:val="56"/>
-        </w:rPr>
-        <w:t>"%d</w:t>
+        <w:t xml:space="preserve">    printf("%d</w:t>
       </w:r>
       <w:r>
         <w:rPr>
@@ -2574,54 +2563,22 @@
           <w:sz w:val="48"/>
           <w:szCs w:val="48"/>
         </w:rPr>
-        <w:t xml:space="preserve">    if (i == 2) </w:t>
-      </w:r>
-      <w:proofErr w:type="gramStart"/>
-      <w:r>
-        <w:rPr>
-          <w:sz w:val="48"/>
-          <w:szCs w:val="48"/>
-        </w:rPr>
-        <w:t>continue;  /</w:t>
-      </w:r>
-      <w:proofErr w:type="gramEnd"/>
-      <w:r>
-        <w:rPr>
-          <w:sz w:val="48"/>
-          <w:szCs w:val="48"/>
-        </w:rPr>
-        <w:t>/ Skips when i is 2</w:t>
-      </w:r>
-    </w:p>
-    <w:p>
-      <w:pPr>
-        <w:rPr>
-          <w:sz w:val="48"/>
-          <w:szCs w:val="48"/>
-        </w:rPr>
-      </w:pPr>
-      <w:r>
-        <w:rPr>
-          <w:sz w:val="48"/>
-          <w:szCs w:val="48"/>
-        </w:rPr>
-        <w:t xml:space="preserve">    </w:t>
-      </w:r>
-      <w:proofErr w:type="gramStart"/>
-      <w:r>
-        <w:rPr>
-          <w:sz w:val="48"/>
-          <w:szCs w:val="48"/>
-        </w:rPr>
-        <w:t>printf(</w:t>
-      </w:r>
-      <w:proofErr w:type="gramEnd"/>
-      <w:r>
-        <w:rPr>
-          <w:sz w:val="48"/>
-          <w:szCs w:val="48"/>
-        </w:rPr>
-        <w:t>"%d ", i);</w:t>
+        <w:t xml:space="preserve">    if (i == 2) continue;  // Skips when i is 2</w:t>
+      </w:r>
+    </w:p>
+    <w:p>
+      <w:pPr>
+        <w:rPr>
+          <w:sz w:val="48"/>
+          <w:szCs w:val="48"/>
+        </w:rPr>
+      </w:pPr>
+      <w:r>
+        <w:rPr>
+          <w:sz w:val="48"/>
+          <w:szCs w:val="48"/>
+        </w:rPr>
+        <w:t xml:space="preserve">    printf("%d ", i);</w:t>
       </w:r>
     </w:p>
     <w:p>
@@ -3490,87 +3447,60 @@
           <w:szCs w:val="48"/>
         </w:rPr>
       </w:pPr>
-      <w:proofErr w:type="spellStart"/>
-      <w:r>
-        <w:rPr>
+      <w:r>
+        <w:rPr>
+          <w:sz w:val="48"/>
+          <w:szCs w:val="48"/>
+        </w:rPr>
+        <w:t>data_type array_name[size];</w:t>
+      </w:r>
+    </w:p>
+    <w:p>
+      <w:pPr>
+        <w:rPr>
+          <w:b/>
+          <w:bCs/>
+          <w:sz w:val="48"/>
+          <w:szCs w:val="48"/>
+        </w:rPr>
+      </w:pPr>
+      <w:r>
+        <w:rPr>
+          <w:b/>
+          <w:bCs/>
+          <w:sz w:val="48"/>
+          <w:szCs w:val="48"/>
+        </w:rPr>
+        <w:t>```</w:t>
+      </w:r>
+    </w:p>
+    <w:p>
+      <w:pPr>
+        <w:rPr>
+          <w:b/>
+          <w:bCs/>
+          <w:sz w:val="48"/>
+          <w:szCs w:val="48"/>
+        </w:rPr>
+      </w:pPr>
+      <w:r>
+        <w:rPr>
+          <w:b/>
+          <w:bCs/>
+          <w:sz w:val="48"/>
+          <w:szCs w:val="48"/>
+        </w:rPr>
+        <w:t>- `</w:t>
+      </w:r>
+      <w:r>
+        <w:rPr>
+          <w:b/>
+          <w:bCs/>
           <w:sz w:val="48"/>
           <w:szCs w:val="48"/>
         </w:rPr>
         <w:t>data_type</w:t>
       </w:r>
-      <w:proofErr w:type="spellEnd"/>
-      <w:r>
-        <w:rPr>
-          <w:sz w:val="48"/>
-          <w:szCs w:val="48"/>
-        </w:rPr>
-        <w:t xml:space="preserve"> </w:t>
-      </w:r>
-      <w:proofErr w:type="spellStart"/>
-      <w:r>
-        <w:rPr>
-          <w:sz w:val="48"/>
-          <w:szCs w:val="48"/>
-        </w:rPr>
-        <w:t>array_name</w:t>
-      </w:r>
-      <w:proofErr w:type="spellEnd"/>
-      <w:r>
-        <w:rPr>
-          <w:sz w:val="48"/>
-          <w:szCs w:val="48"/>
-        </w:rPr>
-        <w:t>[size];</w:t>
-      </w:r>
-    </w:p>
-    <w:p>
-      <w:pPr>
-        <w:rPr>
-          <w:b/>
-          <w:bCs/>
-          <w:sz w:val="48"/>
-          <w:szCs w:val="48"/>
-        </w:rPr>
-      </w:pPr>
-      <w:r>
-        <w:rPr>
-          <w:b/>
-          <w:bCs/>
-          <w:sz w:val="48"/>
-          <w:szCs w:val="48"/>
-        </w:rPr>
-        <w:t>```</w:t>
-      </w:r>
-    </w:p>
-    <w:p>
-      <w:pPr>
-        <w:rPr>
-          <w:b/>
-          <w:bCs/>
-          <w:sz w:val="48"/>
-          <w:szCs w:val="48"/>
-        </w:rPr>
-      </w:pPr>
-      <w:r>
-        <w:rPr>
-          <w:b/>
-          <w:bCs/>
-          <w:sz w:val="48"/>
-          <w:szCs w:val="48"/>
-        </w:rPr>
-        <w:t>- `</w:t>
-      </w:r>
-      <w:proofErr w:type="spellStart"/>
-      <w:r>
-        <w:rPr>
-          <w:b/>
-          <w:bCs/>
-          <w:sz w:val="48"/>
-          <w:szCs w:val="48"/>
-        </w:rPr>
-        <w:t>data_type</w:t>
-      </w:r>
-      <w:proofErr w:type="spellEnd"/>
       <w:r>
         <w:rPr>
           <w:b/>
@@ -3602,27 +3532,7 @@
           <w:sz w:val="48"/>
           <w:szCs w:val="48"/>
         </w:rPr>
-        <w:t>- `</w:t>
-      </w:r>
-      <w:proofErr w:type="spellStart"/>
-      <w:r>
-        <w:rPr>
-          <w:b/>
-          <w:bCs/>
-          <w:sz w:val="48"/>
-          <w:szCs w:val="48"/>
-        </w:rPr>
-        <w:t>array_name</w:t>
-      </w:r>
-      <w:proofErr w:type="spellEnd"/>
-      <w:r>
-        <w:rPr>
-          <w:b/>
-          <w:bCs/>
-          <w:sz w:val="48"/>
-          <w:szCs w:val="48"/>
-        </w:rPr>
-        <w:t xml:space="preserve">`: </w:t>
+        <w:t xml:space="preserve">- `array_name`: </w:t>
       </w:r>
       <w:r>
         <w:rPr>
@@ -3719,23 +3629,7 @@
           <w:sz w:val="48"/>
           <w:szCs w:val="48"/>
         </w:rPr>
-        <w:t xml:space="preserve">int </w:t>
-      </w:r>
-      <w:proofErr w:type="gramStart"/>
-      <w:r>
-        <w:rPr>
-          <w:sz w:val="48"/>
-          <w:szCs w:val="48"/>
-        </w:rPr>
-        <w:t>numbers[</w:t>
-      </w:r>
-      <w:proofErr w:type="gramEnd"/>
-      <w:r>
-        <w:rPr>
-          <w:sz w:val="48"/>
-          <w:szCs w:val="48"/>
-        </w:rPr>
-        <w:t>10];  // Array to hold 10 integers</w:t>
+        <w:t>int numbers[10];  // Array to hold 10 integers</w:t>
       </w:r>
       <w:r>
         <w:rPr>
@@ -3851,23 +3745,7 @@
           <w:sz w:val="48"/>
           <w:szCs w:val="48"/>
         </w:rPr>
-        <w:t xml:space="preserve">int </w:t>
-      </w:r>
-      <w:proofErr w:type="gramStart"/>
-      <w:r>
-        <w:rPr>
-          <w:sz w:val="48"/>
-          <w:szCs w:val="48"/>
-        </w:rPr>
-        <w:t>numbers[</w:t>
-      </w:r>
-      <w:proofErr w:type="gramEnd"/>
-      <w:r>
-        <w:rPr>
-          <w:sz w:val="48"/>
-          <w:szCs w:val="48"/>
-        </w:rPr>
-        <w:t>5] = {1, 2, 3, 4, 5};  // Initializes all elements.</w:t>
+        <w:t>int numbers[5] = {1, 2, 3, 4, 5};  // Initializes all elements.</w:t>
       </w:r>
     </w:p>
     <w:p>
@@ -3939,23 +3817,7 @@
           <w:sz w:val="48"/>
           <w:szCs w:val="48"/>
         </w:rPr>
-        <w:t xml:space="preserve">int </w:t>
-      </w:r>
-      <w:proofErr w:type="gramStart"/>
-      <w:r>
-        <w:rPr>
-          <w:sz w:val="48"/>
-          <w:szCs w:val="48"/>
-        </w:rPr>
-        <w:t>numbers[</w:t>
-      </w:r>
-      <w:proofErr w:type="gramEnd"/>
-      <w:r>
-        <w:rPr>
-          <w:sz w:val="48"/>
-          <w:szCs w:val="48"/>
-        </w:rPr>
-        <w:t>5] = {1, 2};  // Remaining elements are initialized to 0.</w:t>
+        <w:t>int numbers[5] = {1, 2};  // Remaining elements are initialized to 0.</w:t>
       </w:r>
     </w:p>
     <w:p>
@@ -4131,79 +3993,22 @@
           <w:sz w:val="48"/>
           <w:szCs w:val="48"/>
         </w:rPr>
-        <w:t xml:space="preserve">int </w:t>
-      </w:r>
-      <w:proofErr w:type="spellStart"/>
-      <w:proofErr w:type="gramStart"/>
-      <w:r>
-        <w:rPr>
-          <w:sz w:val="48"/>
-          <w:szCs w:val="48"/>
-        </w:rPr>
-        <w:t>arr</w:t>
-      </w:r>
-      <w:proofErr w:type="spellEnd"/>
-      <w:r>
-        <w:rPr>
-          <w:sz w:val="48"/>
-          <w:szCs w:val="48"/>
-        </w:rPr>
-        <w:t>[</w:t>
-      </w:r>
-      <w:proofErr w:type="gramEnd"/>
-      <w:r>
-        <w:rPr>
-          <w:sz w:val="48"/>
-          <w:szCs w:val="48"/>
-        </w:rPr>
-        <w:t>5] = {10, 20, 30, 40, 50};</w:t>
-      </w:r>
-    </w:p>
-    <w:p>
-      <w:pPr>
-        <w:rPr>
-          <w:sz w:val="48"/>
-          <w:szCs w:val="48"/>
-        </w:rPr>
-      </w:pPr>
-      <w:r>
-        <w:rPr>
-          <w:sz w:val="48"/>
-          <w:szCs w:val="48"/>
-        </w:rPr>
-        <w:t xml:space="preserve">     </w:t>
-      </w:r>
-      <w:proofErr w:type="gramStart"/>
-      <w:r>
-        <w:rPr>
-          <w:sz w:val="48"/>
-          <w:szCs w:val="48"/>
-        </w:rPr>
-        <w:t>printf(</w:t>
-      </w:r>
-      <w:proofErr w:type="gramEnd"/>
-      <w:r>
-        <w:rPr>
-          <w:sz w:val="48"/>
-          <w:szCs w:val="48"/>
-        </w:rPr>
-        <w:t xml:space="preserve">"%d", </w:t>
-      </w:r>
-      <w:proofErr w:type="spellStart"/>
-      <w:r>
-        <w:rPr>
-          <w:sz w:val="48"/>
-          <w:szCs w:val="48"/>
-        </w:rPr>
-        <w:t>arr</w:t>
-      </w:r>
-      <w:proofErr w:type="spellEnd"/>
-      <w:r>
-        <w:rPr>
-          <w:sz w:val="48"/>
-          <w:szCs w:val="48"/>
-        </w:rPr>
-        <w:t>[2]);  // Output: 30</w:t>
+        <w:t>int arr[5] = {10, 20, 30, 40, 50};</w:t>
+      </w:r>
+    </w:p>
+    <w:p>
+      <w:pPr>
+        <w:rPr>
+          <w:sz w:val="48"/>
+          <w:szCs w:val="48"/>
+        </w:rPr>
+      </w:pPr>
+      <w:r>
+        <w:rPr>
+          <w:sz w:val="48"/>
+          <w:szCs w:val="48"/>
+        </w:rPr>
+        <w:t xml:space="preserve">     printf("%d", arr[2]);  // Output: 30</w:t>
       </w:r>
     </w:p>
     <w:p>
@@ -4251,27 +4056,7 @@
           <w:sz w:val="48"/>
           <w:szCs w:val="48"/>
         </w:rPr>
-        <w:t xml:space="preserve">2. </w:t>
-      </w:r>
-      <w:proofErr w:type="gramStart"/>
-      <w:r>
-        <w:rPr>
-          <w:b/>
-          <w:bCs/>
-          <w:sz w:val="48"/>
-          <w:szCs w:val="48"/>
-        </w:rPr>
-        <w:t>Two Dimensional</w:t>
-      </w:r>
-      <w:proofErr w:type="gramEnd"/>
-      <w:r>
-        <w:rPr>
-          <w:b/>
-          <w:bCs/>
-          <w:sz w:val="48"/>
-          <w:szCs w:val="48"/>
-        </w:rPr>
-        <w:t xml:space="preserve"> Array:</w:t>
+        <w:t>2. Two Dimensional Array:</w:t>
       </w:r>
     </w:p>
     <w:p>
@@ -4310,23 +4095,7 @@
           <w:sz w:val="48"/>
           <w:szCs w:val="48"/>
         </w:rPr>
-        <w:t xml:space="preserve">   - Accessed using two indices: `</w:t>
-      </w:r>
-      <w:proofErr w:type="spellStart"/>
-      <w:r>
-        <w:rPr>
-          <w:sz w:val="48"/>
-          <w:szCs w:val="48"/>
-        </w:rPr>
-        <w:t>arr</w:t>
-      </w:r>
-      <w:proofErr w:type="spellEnd"/>
-      <w:r>
-        <w:rPr>
-          <w:sz w:val="48"/>
-          <w:szCs w:val="48"/>
-        </w:rPr>
-        <w:t>[row][column]`.</w:t>
+        <w:t xml:space="preserve">   - Accessed using two indices: `arr[row][column]`.</w:t>
       </w:r>
     </w:p>
     <w:p>
@@ -4396,54 +4165,22 @@
           <w:sz w:val="48"/>
           <w:szCs w:val="48"/>
         </w:rPr>
-        <w:t xml:space="preserve">     int </w:t>
-      </w:r>
-      <w:proofErr w:type="gramStart"/>
-      <w:r>
-        <w:rPr>
-          <w:sz w:val="48"/>
-          <w:szCs w:val="48"/>
-        </w:rPr>
-        <w:t>matrix[</w:t>
-      </w:r>
-      <w:proofErr w:type="gramEnd"/>
-      <w:r>
-        <w:rPr>
-          <w:sz w:val="48"/>
-          <w:szCs w:val="48"/>
-        </w:rPr>
-        <w:t>3][3] = {{1, 2, 3}, {4, 5, 6}, {7, 8, 9}};</w:t>
-      </w:r>
-    </w:p>
-    <w:p>
-      <w:pPr>
-        <w:rPr>
-          <w:sz w:val="48"/>
-          <w:szCs w:val="48"/>
-        </w:rPr>
-      </w:pPr>
-      <w:r>
-        <w:rPr>
-          <w:sz w:val="48"/>
-          <w:szCs w:val="48"/>
-        </w:rPr>
-        <w:t xml:space="preserve">     </w:t>
-      </w:r>
-      <w:proofErr w:type="gramStart"/>
-      <w:r>
-        <w:rPr>
-          <w:sz w:val="48"/>
-          <w:szCs w:val="48"/>
-        </w:rPr>
-        <w:t>printf(</w:t>
-      </w:r>
-      <w:proofErr w:type="gramEnd"/>
-      <w:r>
-        <w:rPr>
-          <w:sz w:val="48"/>
-          <w:szCs w:val="48"/>
-        </w:rPr>
-        <w:t>"%d", matrix[1][2]);  // Output: 6</w:t>
+        <w:t xml:space="preserve">     int matrix[3][3] = {{1, 2, 3}, {4, 5, 6}, {7, 8, 9}};</w:t>
+      </w:r>
+    </w:p>
+    <w:p>
+      <w:pPr>
+        <w:rPr>
+          <w:sz w:val="48"/>
+          <w:szCs w:val="48"/>
+        </w:rPr>
+      </w:pPr>
+      <w:r>
+        <w:rPr>
+          <w:sz w:val="48"/>
+          <w:szCs w:val="48"/>
+        </w:rPr>
+        <w:t xml:space="preserve">     printf("%d", matrix[1][2]);  // Output: 6</w:t>
       </w:r>
     </w:p>
     <w:p>
@@ -4609,23 +4346,7 @@
           <w:sz w:val="48"/>
           <w:szCs w:val="48"/>
         </w:rPr>
-        <w:t xml:space="preserve">int </w:t>
-      </w:r>
-      <w:proofErr w:type="spellStart"/>
-      <w:r>
-        <w:rPr>
-          <w:sz w:val="48"/>
-          <w:szCs w:val="48"/>
-        </w:rPr>
-        <w:t>arr</w:t>
-      </w:r>
-      <w:proofErr w:type="spellEnd"/>
-      <w:r>
-        <w:rPr>
-          <w:sz w:val="48"/>
-          <w:szCs w:val="48"/>
-        </w:rPr>
-        <w:t>[rows][columns];</w:t>
+        <w:t>int arr[rows][columns];</w:t>
       </w:r>
     </w:p>
     <w:p>
@@ -4676,132 +4397,37 @@
           <w:sz w:val="48"/>
           <w:szCs w:val="48"/>
         </w:rPr>
-        <w:t>of an element at position `</w:t>
-      </w:r>
-      <w:proofErr w:type="spellStart"/>
-      <w:r>
-        <w:rPr>
-          <w:sz w:val="48"/>
-          <w:szCs w:val="48"/>
-        </w:rPr>
-        <w:t>arr</w:t>
-      </w:r>
-      <w:proofErr w:type="spellEnd"/>
-      <w:r>
-        <w:rPr>
-          <w:sz w:val="48"/>
-          <w:szCs w:val="48"/>
-        </w:rPr>
-        <w:t>[i][</w:t>
-      </w:r>
-      <w:proofErr w:type="gramStart"/>
-      <w:r>
-        <w:rPr>
-          <w:sz w:val="48"/>
-          <w:szCs w:val="48"/>
-        </w:rPr>
-        <w:t>j]`</w:t>
-      </w:r>
-      <w:proofErr w:type="gramEnd"/>
-      <w:r>
-        <w:rPr>
-          <w:sz w:val="48"/>
-          <w:szCs w:val="48"/>
-        </w:rPr>
-        <w:t xml:space="preserve"> (i-</w:t>
-      </w:r>
-      <w:proofErr w:type="spellStart"/>
-      <w:r>
-        <w:rPr>
-          <w:sz w:val="48"/>
-          <w:szCs w:val="48"/>
-        </w:rPr>
-        <w:t>th</w:t>
-      </w:r>
-      <w:proofErr w:type="spellEnd"/>
-      <w:r>
-        <w:rPr>
-          <w:sz w:val="48"/>
-          <w:szCs w:val="48"/>
-        </w:rPr>
-        <w:t xml:space="preserve"> row, j-</w:t>
-      </w:r>
-      <w:proofErr w:type="spellStart"/>
-      <w:r>
-        <w:rPr>
-          <w:sz w:val="48"/>
-          <w:szCs w:val="48"/>
-        </w:rPr>
-        <w:t>th</w:t>
-      </w:r>
-      <w:proofErr w:type="spellEnd"/>
-      <w:r>
-        <w:rPr>
-          <w:sz w:val="48"/>
-          <w:szCs w:val="48"/>
-        </w:rPr>
-        <w:t xml:space="preserve"> column) can be calculated as:</w:t>
-      </w:r>
-    </w:p>
-    <w:p>
-      <w:pPr>
-        <w:rPr>
-          <w:b/>
-          <w:bCs/>
-          <w:sz w:val="48"/>
-          <w:szCs w:val="48"/>
-        </w:rPr>
-      </w:pPr>
-    </w:p>
-    <w:p>
-      <w:pPr>
-        <w:rPr>
-          <w:b/>
-          <w:bCs/>
-          <w:sz w:val="48"/>
-          <w:szCs w:val="48"/>
-        </w:rPr>
-      </w:pPr>
-      <w:r>
-        <w:rPr>
-          <w:b/>
-          <w:bCs/>
-          <w:sz w:val="48"/>
-          <w:szCs w:val="48"/>
-        </w:rPr>
-        <w:t xml:space="preserve">Address = Base Address + [(i × </w:t>
-      </w:r>
-      <w:proofErr w:type="spellStart"/>
-      <w:r>
-        <w:rPr>
-          <w:b/>
-          <w:bCs/>
-          <w:sz w:val="48"/>
-          <w:szCs w:val="48"/>
-        </w:rPr>
-        <w:t>total_columns</w:t>
-      </w:r>
-      <w:proofErr w:type="spellEnd"/>
-      <w:r>
-        <w:rPr>
-          <w:b/>
-          <w:bCs/>
-          <w:sz w:val="48"/>
-          <w:szCs w:val="48"/>
-        </w:rPr>
-        <w:t xml:space="preserve">) + j] × </w:t>
-      </w:r>
-      <w:proofErr w:type="spellStart"/>
-      <w:r>
-        <w:rPr>
-          <w:b/>
-          <w:bCs/>
-          <w:sz w:val="48"/>
-          <w:szCs w:val="48"/>
-        </w:rPr>
-        <w:t>size_of_data_type</w:t>
-      </w:r>
-      <w:proofErr w:type="spellEnd"/>
+        <w:t>of an element at position `arr[i][j]` (i-th row, j-th column) can be calculated as:</w:t>
+      </w:r>
+    </w:p>
+    <w:p>
+      <w:pPr>
+        <w:rPr>
+          <w:b/>
+          <w:bCs/>
+          <w:sz w:val="48"/>
+          <w:szCs w:val="48"/>
+        </w:rPr>
+      </w:pPr>
+    </w:p>
+    <w:p>
+      <w:pPr>
+        <w:rPr>
+          <w:b/>
+          <w:bCs/>
+          <w:sz w:val="48"/>
+          <w:szCs w:val="48"/>
+        </w:rPr>
+      </w:pPr>
+      <w:r>
+        <w:rPr>
+          <w:b/>
+          <w:bCs/>
+          <w:sz w:val="48"/>
+          <w:szCs w:val="48"/>
+        </w:rPr>
+        <w:t>Address = Base Address + [(i × total_columns) + j] × size_of_data_type</w:t>
+      </w:r>
     </w:p>
     <w:p>
       <w:pPr>
@@ -4870,54 +4496,22 @@
           <w:sz w:val="48"/>
           <w:szCs w:val="48"/>
         </w:rPr>
-        <w:t>- `</w:t>
-      </w:r>
-      <w:proofErr w:type="spellStart"/>
-      <w:r>
-        <w:rPr>
-          <w:sz w:val="48"/>
-          <w:szCs w:val="48"/>
-        </w:rPr>
-        <w:t>total_columns</w:t>
-      </w:r>
-      <w:proofErr w:type="spellEnd"/>
-      <w:r>
-        <w:rPr>
-          <w:sz w:val="48"/>
-          <w:szCs w:val="48"/>
-        </w:rPr>
-        <w:t>` is the number of columns in the array.</w:t>
-      </w:r>
-    </w:p>
-    <w:p>
-      <w:pPr>
-        <w:rPr>
-          <w:sz w:val="48"/>
-          <w:szCs w:val="48"/>
-        </w:rPr>
-      </w:pPr>
-      <w:r>
-        <w:rPr>
-          <w:sz w:val="48"/>
-          <w:szCs w:val="48"/>
-        </w:rPr>
-        <w:t>- `</w:t>
-      </w:r>
-      <w:proofErr w:type="spellStart"/>
-      <w:r>
-        <w:rPr>
-          <w:sz w:val="48"/>
-          <w:szCs w:val="48"/>
-        </w:rPr>
-        <w:t>size_of_data_type</w:t>
-      </w:r>
-      <w:proofErr w:type="spellEnd"/>
-      <w:r>
-        <w:rPr>
-          <w:sz w:val="48"/>
-          <w:szCs w:val="48"/>
-        </w:rPr>
-        <w:t>` is the size (in bytes) of the array's data type.</w:t>
+        <w:t>- `total_columns` is the number of columns in the array.</w:t>
+      </w:r>
+    </w:p>
+    <w:p>
+      <w:pPr>
+        <w:rPr>
+          <w:sz w:val="48"/>
+          <w:szCs w:val="48"/>
+        </w:rPr>
+      </w:pPr>
+      <w:r>
+        <w:rPr>
+          <w:sz w:val="48"/>
+          <w:szCs w:val="48"/>
+        </w:rPr>
+        <w:t>- `size_of_data_type` is the size (in bytes) of the array's data type.</w:t>
       </w:r>
     </w:p>
     <w:p>

</xml_diff>